<commit_message>
New translations cw audio scripts.docx (Papiamento)
</commit_message>
<xml_diff>
--- a/translations/plh_facilitator_cw/pap/pap_CW Audio Scripts.docx
+++ b/translations/plh_facilitator_cw/pap/pap_CW Audio Scripts.docx
@@ -9,102 +9,102 @@
       <w:bookmarkStart w:colFirst="0" w:colLast="0" w:name="_czs2jhl1urox" w:id="0"/>
       <w:bookmarkEnd w:id="0"/>
       <w:r>
-        <w:t xml:space="preserve">Take a Pause </w:t>
-      </w:r>
-    </w:p>
-    <w:p>
-      <w:r>
-        <w:t xml:space="preserve">Start by closing your eyes and taking a deep breath. </w:t>
-      </w:r>
-    </w:p>
-    <w:p>
-      <w:r>
-        <w:t xml:space="preserve">Notice how you are feeling emotionally. </w:t>
-      </w:r>
-    </w:p>
-    <w:p>
-      <w:r>
-        <w:t xml:space="preserve">Notice how your body feels. </w:t>
-      </w:r>
-    </w:p>
-    <w:p>
-      <w:r>
-        <w:t xml:space="preserve">Focus on your breath. </w:t>
-      </w:r>
-    </w:p>
-    <w:p>
-      <w:r>
-        <w:t xml:space="preserve">Feel your breath as it goes in and out. </w:t>
-      </w:r>
-    </w:p>
-    <w:p>
-      <w:r>
-        <w:t xml:space="preserve">Breathe in [pause]</w:t>
-      </w:r>
-    </w:p>
-    <w:p>
-      <w:r>
-        <w:t xml:space="preserve">Breathe out [pause]</w:t>
-      </w:r>
-    </w:p>
-    <w:p>
-      <w:r>
-        <w:t xml:space="preserve">Breathe in [pause]</w:t>
-      </w:r>
-    </w:p>
-    <w:p>
-      <w:r>
-        <w:t xml:space="preserve">Breathe out [pause]</w:t>
-      </w:r>
-    </w:p>
-    <w:p>
-      <w:r>
-        <w:t xml:space="preserve">Breathe in [pause]</w:t>
-      </w:r>
-    </w:p>
-    <w:p>
-      <w:r>
-        <w:t xml:space="preserve">Breathe out [pause]</w:t>
-      </w:r>
-    </w:p>
-    <w:p>
-      <w:r>
-        <w:t xml:space="preserve">Breathe in [pause]</w:t>
-      </w:r>
-    </w:p>
-    <w:p>
-      <w:r>
-        <w:t xml:space="preserve">Breathe out [pause]</w:t>
-      </w:r>
-    </w:p>
-    <w:p>
-      <w:r>
-        <w:t xml:space="preserve">Breathe in [pause]</w:t>
-      </w:r>
-    </w:p>
-    <w:p>
-      <w:r>
-        <w:t xml:space="preserve">Breathe out [pause]</w:t>
-      </w:r>
-    </w:p>
-    <w:p>
-      <w:r>
-        <w:t xml:space="preserve">Now, expand your awareness to your whole body. </w:t>
-      </w:r>
-    </w:p>
-    <w:p>
-      <w:r>
-        <w:t xml:space="preserve">Listen to the sounds in the room. </w:t>
-      </w:r>
-    </w:p>
-    <w:p>
-      <w:r>
-        <w:t xml:space="preserve">Take a moment to reflect on whether you feel any different. </w:t>
-      </w:r>
-    </w:p>
-    <w:p>
-      <w:r>
-        <w:t xml:space="preserve">When you are ready, open your eyes slowly.</w:t>
+        <w:t xml:space="preserve">Tuma un Pousa </w:t>
+      </w:r>
+    </w:p>
+    <w:p>
+      <w:r>
+        <w:t xml:space="preserve">Kuminsá serando bo wowonan i hala rosea profundo </w:t>
+      </w:r>
+    </w:p>
+    <w:p>
+      <w:r>
+        <w:t xml:space="preserve">Opservá kon bo ta sinti bo emoshonalmente </w:t>
+      </w:r>
+    </w:p>
+    <w:p>
+      <w:r>
+        <w:t xml:space="preserve">Opservá kon bo kurpa ta sinti </w:t>
+      </w:r>
+    </w:p>
+    <w:p>
+      <w:r>
+        <w:t xml:space="preserve">Enfoká riba bo rosea. </w:t>
+      </w:r>
+    </w:p>
+    <w:p>
+      <w:r>
+        <w:t xml:space="preserve">Sinti bo rosea segun ku e ta drenta i sali. </w:t>
+      </w:r>
+    </w:p>
+    <w:p>
+      <w:r>
+        <w:t xml:space="preserve">Hala rosea aden [pousa]</w:t>
+      </w:r>
+    </w:p>
+    <w:p>
+      <w:r>
+        <w:t xml:space="preserve">Saka rosea afó [pousa]</w:t>
+      </w:r>
+    </w:p>
+    <w:p>
+      <w:r>
+        <w:t xml:space="preserve">Hala rosea aden [pousa]</w:t>
+      </w:r>
+    </w:p>
+    <w:p>
+      <w:r>
+        <w:t xml:space="preserve">Saka rosea afó [pousa]</w:t>
+      </w:r>
+    </w:p>
+    <w:p>
+      <w:r>
+        <w:t xml:space="preserve">Hala rosea aden [pousa]</w:t>
+      </w:r>
+    </w:p>
+    <w:p>
+      <w:r>
+        <w:t xml:space="preserve">Saka rosea afó [pousa]</w:t>
+      </w:r>
+    </w:p>
+    <w:p>
+      <w:r>
+        <w:t xml:space="preserve">Hala rosea aden [pousa]</w:t>
+      </w:r>
+    </w:p>
+    <w:p>
+      <w:r>
+        <w:t xml:space="preserve">Saka rosea afó [pousa]</w:t>
+      </w:r>
+    </w:p>
+    <w:p>
+      <w:r>
+        <w:t xml:space="preserve">Hala rosea aden [pousa]</w:t>
+      </w:r>
+    </w:p>
+    <w:p>
+      <w:r>
+        <w:t xml:space="preserve">Saka rosea afó [pousa]</w:t>
+      </w:r>
+    </w:p>
+    <w:p>
+      <w:r>
+        <w:t xml:space="preserve">Awor, amplia bo atenshon riba henter bo kurpa. </w:t>
+      </w:r>
+    </w:p>
+    <w:p>
+      <w:r>
+        <w:t xml:space="preserve">Skucha e zonidonan den e kamber. </w:t>
+      </w:r>
+    </w:p>
+    <w:p>
+      <w:r>
+        <w:t xml:space="preserve">Tuma un ratu pa reflehá riba si bo ta sinti bo diferente. </w:t>
+      </w:r>
+    </w:p>
+    <w:p>
+      <w:r>
+        <w:t xml:space="preserve">Ora bo ta kla, habri bo wowonan pokopoko.</w:t>
       </w:r>
     </w:p>
     <w:p/>
@@ -160,107 +160,107 @@
       <w:bookmarkStart w:colFirst="0" w:colLast="0" w:name="_3zp1of37w6ki" w:id="4"/>
       <w:bookmarkEnd w:id="4"/>
       <w:r>
-        <w:t xml:space="preserve">Body Scan </w:t>
-      </w:r>
-    </w:p>
-    <w:p>
-      <w:r>
-        <w:t xml:space="preserve">Today's pause is called a body scan. </w:t>
-      </w:r>
-    </w:p>
-    <w:p>
-      <w:r>
-        <w:t xml:space="preserve">Begin by closing your eyes or maintaining a soft gaze.</w:t>
-      </w:r>
-    </w:p>
-    <w:p>
-      <w:r>
-        <w:t xml:space="preserve">Take a full breath in and a long breath out. </w:t>
-      </w:r>
-    </w:p>
-    <w:p>
-      <w:r>
-        <w:t xml:space="preserve">Now, bringing awareness to the top of your body, </w:t>
-      </w:r>
-    </w:p>
-    <w:p>
-      <w:r>
-        <w:t>[pause]</w:t>
-      </w:r>
-    </w:p>
-    <w:p>
-      <w:r>
-        <w:t xml:space="preserve">your head, </w:t>
-      </w:r>
-    </w:p>
-    <w:p>
-      <w:r>
-        <w:t xml:space="preserve">[pause] </w:t>
-      </w:r>
-    </w:p>
-    <w:p>
-      <w:r>
-        <w:t xml:space="preserve">face, </w:t>
-      </w:r>
-    </w:p>
-    <w:p>
-      <w:r>
-        <w:t>[pause]</w:t>
-      </w:r>
-    </w:p>
-    <w:p>
-      <w:r>
-        <w:t xml:space="preserve">neck, </w:t>
-      </w:r>
-    </w:p>
-    <w:p>
-      <w:r>
-        <w:t xml:space="preserve">[pause] </w:t>
-      </w:r>
-    </w:p>
-    <w:p>
-      <w:r>
-        <w:t xml:space="preserve">shoulders. </w:t>
-      </w:r>
-    </w:p>
-    <w:p>
-      <w:r>
-        <w:t xml:space="preserve">Noticing any sensations, movements, any places of holding. </w:t>
-      </w:r>
-    </w:p>
-    <w:p>
-      <w:r>
-        <w:t xml:space="preserve">Continue to scan your body, moving down the arms and hands </w:t>
-      </w:r>
-    </w:p>
-    <w:p>
-      <w:r>
-        <w:t xml:space="preserve">[pause] </w:t>
-      </w:r>
-    </w:p>
-    <w:p>
-      <w:r>
-        <w:t xml:space="preserve">and into your fingers. </w:t>
-      </w:r>
-    </w:p>
-    <w:p>
-      <w:r>
-        <w:t xml:space="preserve">Sense the back of your body</w:t>
-      </w:r>
-    </w:p>
-    <w:p>
-      <w:r>
-        <w:t>[pause]</w:t>
-      </w:r>
-    </w:p>
-    <w:p>
-      <w:r>
-        <w:t xml:space="preserve"> and your lower back. </w:t>
-      </w:r>
-    </w:p>
-    <w:p>
-      <w:r>
-        <w:t xml:space="preserve">Feeling the contact of your body with the chair if you are seated. </w:t>
+        <w:t xml:space="preserve">Eksplorashon di Kurpa </w:t>
+      </w:r>
+    </w:p>
+    <w:p>
+      <w:r>
+        <w:t xml:space="preserve">E pousa di awe yama eksplorashon di kurpa. </w:t>
+      </w:r>
+    </w:p>
+    <w:p>
+      <w:r>
+        <w:t xml:space="preserve">Kuminsá serando bo wowonan òf mantené un mirada suave.</w:t>
+      </w:r>
+    </w:p>
+    <w:p>
+      <w:r>
+        <w:t xml:space="preserve">Hala un rosea profundo aden i saka un rosea largu afó. </w:t>
+      </w:r>
+    </w:p>
+    <w:p>
+      <w:r>
+        <w:t xml:space="preserve">Awor, pone bo atenshon na e parti te ariba di bo kurpa, </w:t>
+      </w:r>
+    </w:p>
+    <w:p>
+      <w:r>
+        <w:t>[pousa]</w:t>
+      </w:r>
+    </w:p>
+    <w:p>
+      <w:r>
+        <w:t xml:space="preserve">bo kabes, </w:t>
+      </w:r>
+    </w:p>
+    <w:p>
+      <w:r>
+        <w:t xml:space="preserve">[pousa] </w:t>
+      </w:r>
+    </w:p>
+    <w:p>
+      <w:r>
+        <w:t xml:space="preserve">kara, </w:t>
+      </w:r>
+    </w:p>
+    <w:p>
+      <w:r>
+        <w:t>[pousa]</w:t>
+      </w:r>
+    </w:p>
+    <w:p>
+      <w:r>
+        <w:t xml:space="preserve">nèk, </w:t>
+      </w:r>
+    </w:p>
+    <w:p>
+      <w:r>
+        <w:t xml:space="preserve">[pousa] </w:t>
+      </w:r>
+    </w:p>
+    <w:p>
+      <w:r>
+        <w:t xml:space="preserve">skoudernan. </w:t>
+      </w:r>
+    </w:p>
+    <w:p>
+      <w:r>
+        <w:t xml:space="preserve">Notando kualke sensashon, moveshon, kualke lugá di tenshon </w:t>
+      </w:r>
+    </w:p>
+    <w:p>
+      <w:r>
+        <w:t xml:space="preserve">Sigui eksplorá bo kurpa, moviendo bai abou na bo brasanan i mannan </w:t>
+      </w:r>
+    </w:p>
+    <w:p>
+      <w:r>
+        <w:t xml:space="preserve">[pousa] </w:t>
+      </w:r>
+    </w:p>
+    <w:p>
+      <w:r>
+        <w:t xml:space="preserve">i den bo dedenan. </w:t>
+      </w:r>
+    </w:p>
+    <w:p>
+      <w:r>
+        <w:t xml:space="preserve">Sinti e parti patras di bo kurpa</w:t>
+      </w:r>
+    </w:p>
+    <w:p>
+      <w:r>
+        <w:t>[pousa]</w:t>
+      </w:r>
+    </w:p>
+    <w:p>
+      <w:r>
+        <w:t xml:space="preserve"> i parti abou di bo lomba. </w:t>
+      </w:r>
+    </w:p>
+    <w:p>
+      <w:r>
+        <w:t xml:space="preserve">Sinti e kontakto di bo kurpa ku e stul si bo ta sintá. </w:t>
       </w:r>
     </w:p>
     <w:p>

</xml_diff>